<commit_message>
registro usuarios y listar sus datos
</commit_message>
<xml_diff>
--- a/Documents/DOCUMENTACION_API_TRANSPORTE_PÚBLICO.docx
+++ b/Documents/DOCUMENTACION_API_TRANSPORTE_PÚBLICO.docx
@@ -236,12 +236,21 @@
         </w:rPr>
         <w:t xml:space="preserve"> </w:t>
       </w:r>
-      <w:r>
-        <w:rPr>
-          <w:rFonts w:cstheme="minorHAnsi"/>
-          <w:color w:val="538135" w:themeColor="accent6" w:themeShade="BF"/>
-        </w:rPr>
-        <w:t>user/</w:t>
+      <w:proofErr w:type="spellStart"/>
+      <w:r>
+        <w:rPr>
+          <w:rFonts w:cstheme="minorHAnsi"/>
+          <w:color w:val="538135" w:themeColor="accent6" w:themeShade="BF"/>
+        </w:rPr>
+        <w:t>user</w:t>
+      </w:r>
+      <w:proofErr w:type="spellEnd"/>
+      <w:r>
+        <w:rPr>
+          <w:rFonts w:cstheme="minorHAnsi"/>
+          <w:color w:val="538135" w:themeColor="accent6" w:themeShade="BF"/>
+        </w:rPr>
+        <w:t>/</w:t>
       </w:r>
       <w:proofErr w:type="spellStart"/>
       <w:r>
@@ -297,7 +306,21 @@
         <w:rPr>
           <w:rFonts w:cstheme="minorHAnsi"/>
         </w:rPr>
-        <w:t xml:space="preserve"> Nombre completo.</w:t>
+        <w:t xml:space="preserve"> </w:t>
+      </w:r>
+      <w:bookmarkStart w:id="0" w:name="_GoBack"/>
+      <w:r>
+        <w:rPr>
+          <w:rFonts w:cstheme="minorHAnsi"/>
+        </w:rPr>
+        <w:t>Nombre completo</w:t>
+      </w:r>
+      <w:bookmarkEnd w:id="0"/>
+      <w:r>
+        <w:rPr>
+          <w:rFonts w:cstheme="minorHAnsi"/>
+        </w:rPr>
+        <w:t>.</w:t>
       </w:r>
     </w:p>
     <w:p>
@@ -467,7 +490,6 @@
         <w:ind w:left="708"/>
         <w:rPr>
           <w:rFonts w:cstheme="minorHAnsi"/>
-          <w:color w:val="538135" w:themeColor="accent6" w:themeShade="BF"/>
         </w:rPr>
       </w:pPr>
       <w:r>
@@ -477,19 +499,28 @@
         </w:rPr>
         <w:t xml:space="preserve">- Actualizar datos básicos: </w:t>
       </w:r>
-      <w:r>
-        <w:rPr>
-          <w:rFonts w:cstheme="minorHAnsi"/>
-          <w:color w:val="538135" w:themeColor="accent6" w:themeShade="BF"/>
-        </w:rPr>
-        <w:t>user/</w:t>
-      </w:r>
       <w:proofErr w:type="spellStart"/>
       <w:r>
         <w:rPr>
           <w:rFonts w:cstheme="minorHAnsi"/>
           <w:color w:val="538135" w:themeColor="accent6" w:themeShade="BF"/>
         </w:rPr>
+        <w:t>user</w:t>
+      </w:r>
+      <w:proofErr w:type="spellEnd"/>
+      <w:r>
+        <w:rPr>
+          <w:rFonts w:cstheme="minorHAnsi"/>
+          <w:color w:val="538135" w:themeColor="accent6" w:themeShade="BF"/>
+        </w:rPr>
+        <w:t>/</w:t>
+      </w:r>
+      <w:proofErr w:type="spellStart"/>
+      <w:r>
+        <w:rPr>
+          <w:rFonts w:cstheme="minorHAnsi"/>
+          <w:color w:val="538135" w:themeColor="accent6" w:themeShade="BF"/>
+        </w:rPr>
         <w:t>update</w:t>
       </w:r>
       <w:proofErr w:type="spellEnd"/>
@@ -509,6 +540,28 @@
         <w:t>text</w:t>
       </w:r>
       <w:proofErr w:type="spellEnd"/>
+      <w:proofErr w:type="gramStart"/>
+      <w:r>
+        <w:rPr>
+          <w:rFonts w:cstheme="minorHAnsi"/>
+          <w:color w:val="538135" w:themeColor="accent6" w:themeShade="BF"/>
+        </w:rPr>
+        <w:t>/{</w:t>
+      </w:r>
+      <w:proofErr w:type="gramEnd"/>
+      <w:r>
+        <w:rPr>
+          <w:rFonts w:cstheme="minorHAnsi"/>
+          <w:color w:val="538135" w:themeColor="accent6" w:themeShade="BF"/>
+        </w:rPr>
+        <w:t>id} –</w:t>
+      </w:r>
+      <w:r>
+        <w:rPr>
+          <w:rFonts w:cstheme="minorHAnsi"/>
+        </w:rPr>
+        <w:t>id es opcional</w:t>
+      </w:r>
     </w:p>
     <w:p>
       <w:pPr>
@@ -586,28 +639,7 @@
           <w:rFonts w:cstheme="minorHAnsi"/>
           <w:b/>
         </w:rPr>
-        <w:t xml:space="preserve">- Actualizar </w:t>
-      </w:r>
-      <w:r>
-        <w:rPr>
-          <w:rFonts w:cstheme="minorHAnsi"/>
-          <w:b/>
-        </w:rPr>
-        <w:t>contraseña</w:t>
-      </w:r>
-      <w:r>
-        <w:rPr>
-          <w:rFonts w:cstheme="minorHAnsi"/>
-          <w:b/>
-        </w:rPr>
-        <w:t xml:space="preserve">: </w:t>
-      </w:r>
-      <w:r>
-        <w:rPr>
-          <w:rFonts w:cstheme="minorHAnsi"/>
-          <w:color w:val="538135" w:themeColor="accent6" w:themeShade="BF"/>
-        </w:rPr>
-        <w:t>user/</w:t>
+        <w:t xml:space="preserve">- Actualizar contraseña: </w:t>
       </w:r>
       <w:proofErr w:type="spellStart"/>
       <w:r>
@@ -615,6 +647,22 @@
           <w:rFonts w:cstheme="minorHAnsi"/>
           <w:color w:val="538135" w:themeColor="accent6" w:themeShade="BF"/>
         </w:rPr>
+        <w:t>user</w:t>
+      </w:r>
+      <w:proofErr w:type="spellEnd"/>
+      <w:r>
+        <w:rPr>
+          <w:rFonts w:cstheme="minorHAnsi"/>
+          <w:color w:val="538135" w:themeColor="accent6" w:themeShade="BF"/>
+        </w:rPr>
+        <w:t>/</w:t>
+      </w:r>
+      <w:proofErr w:type="spellStart"/>
+      <w:r>
+        <w:rPr>
+          <w:rFonts w:cstheme="minorHAnsi"/>
+          <w:color w:val="538135" w:themeColor="accent6" w:themeShade="BF"/>
+        </w:rPr>
         <w:t>update</w:t>
       </w:r>
       <w:proofErr w:type="spellEnd"/>
@@ -634,6 +682,29 @@
         <w:t>pass</w:t>
       </w:r>
       <w:proofErr w:type="spellEnd"/>
+      <w:proofErr w:type="gramStart"/>
+      <w:r>
+        <w:rPr>
+          <w:rFonts w:cstheme="minorHAnsi"/>
+          <w:color w:val="538135" w:themeColor="accent6" w:themeShade="BF"/>
+        </w:rPr>
+        <w:t>/{</w:t>
+      </w:r>
+      <w:proofErr w:type="gramEnd"/>
+      <w:r>
+        <w:rPr>
+          <w:rFonts w:cstheme="minorHAnsi"/>
+          <w:color w:val="538135" w:themeColor="accent6" w:themeShade="BF"/>
+        </w:rPr>
+        <w:t>id} –id es opcional</w:t>
+      </w:r>
+      <w:r>
+        <w:rPr>
+          <w:rFonts w:cstheme="minorHAnsi"/>
+          <w:color w:val="538135" w:themeColor="accent6" w:themeShade="BF"/>
+        </w:rPr>
+        <w:t xml:space="preserve"> </w:t>
+      </w:r>
     </w:p>
     <w:p>
       <w:pPr>
@@ -673,28 +744,7 @@
           <w:rFonts w:cstheme="minorHAnsi"/>
           <w:b/>
         </w:rPr>
-        <w:t xml:space="preserve">- Actualizar </w:t>
-      </w:r>
-      <w:r>
-        <w:rPr>
-          <w:rFonts w:cstheme="minorHAnsi"/>
-          <w:b/>
-        </w:rPr>
-        <w:t>avatar</w:t>
-      </w:r>
-      <w:r>
-        <w:rPr>
-          <w:rFonts w:cstheme="minorHAnsi"/>
-          <w:b/>
-        </w:rPr>
-        <w:t xml:space="preserve">: </w:t>
-      </w:r>
-      <w:r>
-        <w:rPr>
-          <w:rFonts w:cstheme="minorHAnsi"/>
-          <w:color w:val="538135" w:themeColor="accent6" w:themeShade="BF"/>
-        </w:rPr>
-        <w:t>user/</w:t>
+        <w:t xml:space="preserve">- Actualizar avatar: </w:t>
       </w:r>
       <w:proofErr w:type="spellStart"/>
       <w:r>
@@ -702,6 +752,22 @@
           <w:rFonts w:cstheme="minorHAnsi"/>
           <w:color w:val="538135" w:themeColor="accent6" w:themeShade="BF"/>
         </w:rPr>
+        <w:t>user</w:t>
+      </w:r>
+      <w:proofErr w:type="spellEnd"/>
+      <w:r>
+        <w:rPr>
+          <w:rFonts w:cstheme="minorHAnsi"/>
+          <w:color w:val="538135" w:themeColor="accent6" w:themeShade="BF"/>
+        </w:rPr>
+        <w:t>/</w:t>
+      </w:r>
+      <w:proofErr w:type="spellStart"/>
+      <w:r>
+        <w:rPr>
+          <w:rFonts w:cstheme="minorHAnsi"/>
+          <w:color w:val="538135" w:themeColor="accent6" w:themeShade="BF"/>
+        </w:rPr>
         <w:t>update</w:t>
       </w:r>
       <w:proofErr w:type="spellEnd"/>
@@ -721,6 +787,22 @@
         <w:t>image</w:t>
       </w:r>
       <w:proofErr w:type="spellEnd"/>
+      <w:proofErr w:type="gramStart"/>
+      <w:r>
+        <w:rPr>
+          <w:rFonts w:cstheme="minorHAnsi"/>
+          <w:color w:val="538135" w:themeColor="accent6" w:themeShade="BF"/>
+        </w:rPr>
+        <w:t>/{</w:t>
+      </w:r>
+      <w:proofErr w:type="gramEnd"/>
+      <w:r>
+        <w:rPr>
+          <w:rFonts w:cstheme="minorHAnsi"/>
+          <w:color w:val="538135" w:themeColor="accent6" w:themeShade="BF"/>
+        </w:rPr>
+        <w:t>id} –id es opcional</w:t>
+      </w:r>
     </w:p>
     <w:p>
       <w:pPr>
@@ -734,13 +816,7 @@
         <w:rPr>
           <w:rFonts w:cstheme="minorHAnsi"/>
         </w:rPr>
-        <w:t xml:space="preserve">1. </w:t>
-      </w:r>
-      <w:r>
-        <w:rPr>
-          <w:rFonts w:cstheme="minorHAnsi"/>
-        </w:rPr>
-        <w:t>(Binario) imagen o avatar</w:t>
+        <w:t>1. (Binario) imagen o avatar</w:t>
       </w:r>
     </w:p>
     <w:p>
@@ -766,21 +842,7 @@
           <w:rFonts w:cstheme="minorHAnsi"/>
           <w:b/>
         </w:rPr>
-        <w:t xml:space="preserve">- </w:t>
-      </w:r>
-      <w:r>
-        <w:rPr>
-          <w:rFonts w:cstheme="minorHAnsi"/>
-          <w:b/>
-        </w:rPr>
-        <w:t>Validar</w:t>
-      </w:r>
-      <w:r>
-        <w:rPr>
-          <w:rFonts w:cstheme="minorHAnsi"/>
-          <w:b/>
-        </w:rPr>
-        <w:t xml:space="preserve"> </w:t>
+        <w:t xml:space="preserve">- Validar </w:t>
       </w:r>
       <w:proofErr w:type="spellStart"/>
       <w:r>
@@ -814,6 +876,7 @@
         </w:rPr>
         <w:t xml:space="preserve">: </w:t>
       </w:r>
+      <w:proofErr w:type="spellStart"/>
       <w:r>
         <w:rPr>
           <w:rFonts w:cstheme="minorHAnsi"/>
@@ -821,6 +884,7 @@
         </w:rPr>
         <w:t>auth</w:t>
       </w:r>
+      <w:proofErr w:type="spellEnd"/>
       <w:r>
         <w:rPr>
           <w:rFonts w:cstheme="minorHAnsi"/>
@@ -850,13 +914,7 @@
         <w:rPr>
           <w:rFonts w:cstheme="minorHAnsi"/>
         </w:rPr>
-        <w:t xml:space="preserve">1. </w:t>
-      </w:r>
-      <w:r>
-        <w:rPr>
-          <w:rFonts w:cstheme="minorHAnsi"/>
-        </w:rPr>
-        <w:t>El email</w:t>
+        <w:t>1. El email</w:t>
       </w:r>
     </w:p>
     <w:p>
@@ -966,12 +1024,21 @@
         </w:rPr>
         <w:t xml:space="preserve">Insertar: </w:t>
       </w:r>
-      <w:r>
-        <w:rPr>
-          <w:rFonts w:cstheme="minorHAnsi"/>
-          <w:color w:val="538135" w:themeColor="accent6" w:themeShade="BF"/>
-        </w:rPr>
-        <w:t>contract/</w:t>
+      <w:proofErr w:type="spellStart"/>
+      <w:r>
+        <w:rPr>
+          <w:rFonts w:cstheme="minorHAnsi"/>
+          <w:color w:val="538135" w:themeColor="accent6" w:themeShade="BF"/>
+        </w:rPr>
+        <w:t>contract</w:t>
+      </w:r>
+      <w:proofErr w:type="spellEnd"/>
+      <w:r>
+        <w:rPr>
+          <w:rFonts w:cstheme="minorHAnsi"/>
+          <w:color w:val="538135" w:themeColor="accent6" w:themeShade="BF"/>
+        </w:rPr>
+        <w:t>/</w:t>
       </w:r>
       <w:proofErr w:type="spellStart"/>
       <w:r>
@@ -1226,28 +1293,7 @@
           <w:rFonts w:cstheme="minorHAnsi"/>
           <w:color w:val="000000" w:themeColor="text1"/>
         </w:rPr>
-        <w:t>4. Nuevo</w:t>
-      </w:r>
-      <w:r>
-        <w:rPr>
-          <w:rFonts w:cstheme="minorHAnsi"/>
-          <w:color w:val="000000" w:themeColor="text1"/>
-        </w:rPr>
-        <w:t xml:space="preserve"> </w:t>
-      </w:r>
-      <w:r>
-        <w:rPr>
-          <w:rFonts w:cstheme="minorHAnsi"/>
-          <w:color w:val="000000" w:themeColor="text1"/>
-        </w:rPr>
-        <w:t>sueldo</w:t>
-      </w:r>
-      <w:r>
-        <w:rPr>
-          <w:rFonts w:cstheme="minorHAnsi"/>
-          <w:color w:val="000000" w:themeColor="text1"/>
-        </w:rPr>
-        <w:t xml:space="preserve"> del contrato</w:t>
+        <w:t>4. Nuevo sueldo del contrato</w:t>
       </w:r>
     </w:p>
     <w:p>
@@ -1342,12 +1388,21 @@
         </w:rPr>
         <w:t xml:space="preserve">Insertar: </w:t>
       </w:r>
-      <w:r>
-        <w:rPr>
-          <w:rFonts w:cstheme="minorHAnsi"/>
-          <w:color w:val="538135" w:themeColor="accent6" w:themeShade="BF"/>
-        </w:rPr>
-        <w:t>contract/</w:t>
+      <w:proofErr w:type="spellStart"/>
+      <w:r>
+        <w:rPr>
+          <w:rFonts w:cstheme="minorHAnsi"/>
+          <w:color w:val="538135" w:themeColor="accent6" w:themeShade="BF"/>
+        </w:rPr>
+        <w:t>contract</w:t>
+      </w:r>
+      <w:proofErr w:type="spellEnd"/>
+      <w:r>
+        <w:rPr>
+          <w:rFonts w:cstheme="minorHAnsi"/>
+          <w:color w:val="538135" w:themeColor="accent6" w:themeShade="BF"/>
+        </w:rPr>
+        <w:t>/</w:t>
       </w:r>
       <w:proofErr w:type="spellStart"/>
       <w:r>
@@ -1428,21 +1483,7 @@
           <w:rFonts w:cstheme="minorHAnsi"/>
           <w:color w:val="000000" w:themeColor="text1"/>
         </w:rPr>
-        <w:t>3</w:t>
-      </w:r>
-      <w:r>
-        <w:rPr>
-          <w:rFonts w:cstheme="minorHAnsi"/>
-          <w:color w:val="000000" w:themeColor="text1"/>
-        </w:rPr>
-        <w:t xml:space="preserve">. </w:t>
-      </w:r>
-      <w:r>
-        <w:rPr>
-          <w:rFonts w:cstheme="minorHAnsi"/>
-          <w:color w:val="000000" w:themeColor="text1"/>
-        </w:rPr>
-        <w:t>El color</w:t>
+        <w:t>3. El color</w:t>
       </w:r>
       <w:r>
         <w:rPr>
@@ -1467,21 +1508,7 @@
           <w:rFonts w:cstheme="minorHAnsi"/>
           <w:color w:val="000000" w:themeColor="text1"/>
         </w:rPr>
-        <w:t>4</w:t>
-      </w:r>
-      <w:r>
-        <w:rPr>
-          <w:rFonts w:cstheme="minorHAnsi"/>
-          <w:color w:val="000000" w:themeColor="text1"/>
-        </w:rPr>
-        <w:t xml:space="preserve">. </w:t>
-      </w:r>
-      <w:r>
-        <w:rPr>
-          <w:rFonts w:cstheme="minorHAnsi"/>
-          <w:color w:val="000000" w:themeColor="text1"/>
-        </w:rPr>
-        <w:t>El modelo</w:t>
+        <w:t>4. El modelo</w:t>
       </w:r>
     </w:p>
     <w:p>
@@ -1499,21 +1526,7 @@
           <w:rFonts w:cstheme="minorHAnsi"/>
           <w:color w:val="000000" w:themeColor="text1"/>
         </w:rPr>
-        <w:t>5</w:t>
-      </w:r>
-      <w:r>
-        <w:rPr>
-          <w:rFonts w:cstheme="minorHAnsi"/>
-          <w:color w:val="000000" w:themeColor="text1"/>
-        </w:rPr>
-        <w:t xml:space="preserve">. </w:t>
-      </w:r>
-      <w:r>
-        <w:rPr>
-          <w:rFonts w:cstheme="minorHAnsi"/>
-          <w:color w:val="000000" w:themeColor="text1"/>
-        </w:rPr>
-        <w:t>Nombre del fabricante</w:t>
+        <w:t>5. Nombre del fabricante</w:t>
       </w:r>
     </w:p>
     <w:p>
@@ -1531,23 +1544,7 @@
           <w:b/>
           <w:color w:val="000000" w:themeColor="text1"/>
         </w:rPr>
-        <w:t xml:space="preserve">- </w:t>
-      </w:r>
-      <w:r>
-        <w:rPr>
-          <w:rFonts w:cstheme="minorHAnsi"/>
-          <w:b/>
-          <w:color w:val="000000" w:themeColor="text1"/>
-        </w:rPr>
-        <w:t>Modificar</w:t>
-      </w:r>
-      <w:r>
-        <w:rPr>
-          <w:rFonts w:cstheme="minorHAnsi"/>
-          <w:b/>
-          <w:color w:val="000000" w:themeColor="text1"/>
-        </w:rPr>
-        <w:t xml:space="preserve">: </w:t>
+        <w:t xml:space="preserve">- Modificar: </w:t>
       </w:r>
       <w:proofErr w:type="spellStart"/>
       <w:r>
@@ -1749,14 +1746,7 @@
           <w:rFonts w:cstheme="minorHAnsi"/>
           <w:color w:val="538135" w:themeColor="accent6" w:themeShade="BF"/>
         </w:rPr>
-        <w:t>ruta</w:t>
-      </w:r>
-      <w:r>
-        <w:rPr>
-          <w:rFonts w:cstheme="minorHAnsi"/>
-          <w:color w:val="538135" w:themeColor="accent6" w:themeShade="BF"/>
-        </w:rPr>
-        <w:t>/</w:t>
+        <w:t>ruta/</w:t>
       </w:r>
       <w:proofErr w:type="spellStart"/>
       <w:r>
@@ -1816,14 +1806,7 @@
           <w:rFonts w:cstheme="minorHAnsi"/>
           <w:color w:val="000000" w:themeColor="text1"/>
         </w:rPr>
-        <w:t xml:space="preserve">2. </w:t>
-      </w:r>
-      <w:r>
-        <w:rPr>
-          <w:rFonts w:cstheme="minorHAnsi"/>
-          <w:color w:val="000000" w:themeColor="text1"/>
-        </w:rPr>
-        <w:t>Lugar de partida</w:t>
+        <w:t>2. Lugar de partida</w:t>
       </w:r>
     </w:p>
     <w:p>
@@ -1841,14 +1824,7 @@
           <w:rFonts w:cstheme="minorHAnsi"/>
           <w:color w:val="000000" w:themeColor="text1"/>
         </w:rPr>
-        <w:t xml:space="preserve">3. </w:t>
-      </w:r>
-      <w:r>
-        <w:rPr>
-          <w:rFonts w:cstheme="minorHAnsi"/>
-          <w:color w:val="000000" w:themeColor="text1"/>
-        </w:rPr>
-        <w:t>Lugar de llegada</w:t>
+        <w:t>3. Lugar de llegada</w:t>
       </w:r>
     </w:p>
     <w:p>
@@ -1874,32 +1850,15 @@
           <w:b/>
           <w:color w:val="000000" w:themeColor="text1"/>
         </w:rPr>
-        <w:t>Actualizar</w:t>
-      </w:r>
-      <w:r>
-        <w:rPr>
-          <w:rFonts w:cstheme="minorHAnsi"/>
-          <w:b/>
-          <w:color w:val="000000" w:themeColor="text1"/>
-        </w:rPr>
-        <w:t xml:space="preserve">: </w:t>
-      </w:r>
-      <w:r>
-        <w:rPr>
-          <w:rFonts w:cstheme="minorHAnsi"/>
-          <w:color w:val="538135" w:themeColor="accent6" w:themeShade="BF"/>
-        </w:rPr>
-        <w:t>ruta/</w:t>
-      </w:r>
-      <w:r>
-        <w:rPr>
-          <w:rFonts w:cstheme="minorHAnsi"/>
-          <w:color w:val="538135" w:themeColor="accent6" w:themeShade="BF"/>
-        </w:rPr>
-        <w:t>update</w:t>
-      </w:r>
-      <w:bookmarkStart w:id="0" w:name="_GoBack"/>
-      <w:bookmarkEnd w:id="0"/>
+        <w:t xml:space="preserve">Actualizar: </w:t>
+      </w:r>
+      <w:r>
+        <w:rPr>
+          <w:rFonts w:cstheme="minorHAnsi"/>
+          <w:color w:val="538135" w:themeColor="accent6" w:themeShade="BF"/>
+        </w:rPr>
+        <w:t>ruta/update</w:t>
+      </w:r>
     </w:p>
     <w:p>
       <w:pPr>
@@ -2069,21 +2028,7 @@
           <w:rFonts w:cstheme="minorHAnsi"/>
           <w:color w:val="538135" w:themeColor="accent6" w:themeShade="BF"/>
         </w:rPr>
-        <w:t>r</w:t>
-      </w:r>
-      <w:r>
-        <w:rPr>
-          <w:rFonts w:cstheme="minorHAnsi"/>
-          <w:color w:val="538135" w:themeColor="accent6" w:themeShade="BF"/>
-        </w:rPr>
-        <w:t>ol</w:t>
-      </w:r>
-      <w:r>
-        <w:rPr>
-          <w:rFonts w:cstheme="minorHAnsi"/>
-          <w:color w:val="538135" w:themeColor="accent6" w:themeShade="BF"/>
-        </w:rPr>
-        <w:t>/</w:t>
+        <w:t>rol/</w:t>
       </w:r>
       <w:proofErr w:type="spellStart"/>
       <w:r>
@@ -2355,15 +2300,7 @@
           <w:b/>
           <w:color w:val="000000" w:themeColor="text1"/>
         </w:rPr>
-        <w:t>Actualizar</w:t>
-      </w:r>
-      <w:r>
-        <w:rPr>
-          <w:rFonts w:cstheme="minorHAnsi"/>
-          <w:b/>
-          <w:color w:val="000000" w:themeColor="text1"/>
-        </w:rPr>
-        <w:t xml:space="preserve">: </w:t>
+        <w:t xml:space="preserve">Actualizar: </w:t>
       </w:r>
       <w:proofErr w:type="spellStart"/>
       <w:r>
@@ -2561,14 +2498,262 @@
           <w:rFonts w:cstheme="minorHAnsi"/>
           <w:color w:val="538135" w:themeColor="accent6" w:themeShade="BF"/>
         </w:rPr>
-        <w:t>user</w:t>
-      </w:r>
-      <w:r>
-        <w:rPr>
-          <w:rFonts w:cstheme="minorHAnsi"/>
-          <w:color w:val="538135" w:themeColor="accent6" w:themeShade="BF"/>
-        </w:rPr>
-        <w:t xml:space="preserve">/all: </w:t>
+        <w:t xml:space="preserve">user/all: </w:t>
+      </w:r>
+      <w:r>
+        <w:rPr>
+          <w:rFonts w:cstheme="minorHAnsi"/>
+          <w:color w:val="000000" w:themeColor="text1"/>
+        </w:rPr>
+        <w:t>obtener todos los usuarios</w:t>
+      </w:r>
+    </w:p>
+    <w:p>
+      <w:pPr>
+        <w:spacing w:before="120" w:after="40" w:line="240" w:lineRule="auto"/>
+        <w:rPr>
+          <w:rFonts w:cstheme="minorHAnsi"/>
+          <w:color w:val="000000" w:themeColor="text1"/>
+        </w:rPr>
+      </w:pPr>
+      <w:proofErr w:type="gramStart"/>
+      <w:r>
+        <w:rPr>
+          <w:rFonts w:cstheme="minorHAnsi"/>
+          <w:color w:val="538135" w:themeColor="accent6" w:themeShade="BF"/>
+        </w:rPr>
+        <w:t>user/get</w:t>
+      </w:r>
+      <w:proofErr w:type="gramEnd"/>
+      <w:r>
+        <w:rPr>
+          <w:rFonts w:cstheme="minorHAnsi"/>
+          <w:color w:val="538135" w:themeColor="accent6" w:themeShade="BF"/>
+        </w:rPr>
+        <w:t xml:space="preserve">/{id} </w:t>
+      </w:r>
+      <w:r>
+        <w:rPr>
+          <w:rFonts w:cstheme="minorHAnsi"/>
+          <w:color w:val="000000" w:themeColor="text1"/>
+        </w:rPr>
+        <w:t xml:space="preserve">: Obtiene un usuario en </w:t>
+      </w:r>
+      <w:r>
+        <w:rPr>
+          <w:rFonts w:cstheme="minorHAnsi"/>
+          <w:color w:val="000000" w:themeColor="text1"/>
+        </w:rPr>
+        <w:t>específico</w:t>
+      </w:r>
+    </w:p>
+    <w:p>
+      <w:pPr>
+        <w:spacing w:before="120" w:after="0" w:line="240" w:lineRule="auto"/>
+        <w:rPr>
+          <w:rFonts w:cstheme="minorHAnsi"/>
+          <w:b/>
+          <w:u w:val="single"/>
+        </w:rPr>
+      </w:pPr>
+      <w:r>
+        <w:rPr>
+          <w:rFonts w:cstheme="minorHAnsi"/>
+          <w:b/>
+        </w:rPr>
+        <w:t>ROL:</w:t>
+      </w:r>
+    </w:p>
+    <w:p>
+      <w:pPr>
+        <w:spacing w:before="120" w:after="40" w:line="240" w:lineRule="auto"/>
+        <w:rPr>
+          <w:rFonts w:cstheme="minorHAnsi"/>
+          <w:color w:val="000000" w:themeColor="text1"/>
+        </w:rPr>
+      </w:pPr>
+      <w:r>
+        <w:rPr>
+          <w:rFonts w:cstheme="minorHAnsi"/>
+          <w:color w:val="538135" w:themeColor="accent6" w:themeShade="BF"/>
+        </w:rPr>
+        <w:t xml:space="preserve">rol/all: </w:t>
+      </w:r>
+      <w:r>
+        <w:rPr>
+          <w:rFonts w:cstheme="minorHAnsi"/>
+          <w:color w:val="000000" w:themeColor="text1"/>
+        </w:rPr>
+        <w:t>obtener todos los roles</w:t>
+      </w:r>
+    </w:p>
+    <w:p>
+      <w:pPr>
+        <w:spacing w:before="120" w:after="40" w:line="240" w:lineRule="auto"/>
+        <w:rPr>
+          <w:rFonts w:cstheme="minorHAnsi"/>
+          <w:color w:val="000000" w:themeColor="text1"/>
+        </w:rPr>
+      </w:pPr>
+      <w:proofErr w:type="gramStart"/>
+      <w:r>
+        <w:rPr>
+          <w:rFonts w:cstheme="minorHAnsi"/>
+          <w:color w:val="538135" w:themeColor="accent6" w:themeShade="BF"/>
+        </w:rPr>
+        <w:t>rol/get</w:t>
+      </w:r>
+      <w:proofErr w:type="gramEnd"/>
+      <w:r>
+        <w:rPr>
+          <w:rFonts w:cstheme="minorHAnsi"/>
+          <w:color w:val="538135" w:themeColor="accent6" w:themeShade="BF"/>
+        </w:rPr>
+        <w:t xml:space="preserve">/{id}: </w:t>
+      </w:r>
+      <w:r>
+        <w:rPr>
+          <w:rFonts w:cstheme="minorHAnsi"/>
+          <w:color w:val="000000" w:themeColor="text1"/>
+        </w:rPr>
+        <w:t>Obtiene un rol en específico</w:t>
+      </w:r>
+    </w:p>
+    <w:p>
+      <w:pPr>
+        <w:spacing w:before="120" w:after="40" w:line="240" w:lineRule="auto"/>
+        <w:rPr>
+          <w:rFonts w:cstheme="minorHAnsi"/>
+          <w:b/>
+          <w:color w:val="000000" w:themeColor="text1"/>
+        </w:rPr>
+      </w:pPr>
+      <w:r>
+        <w:rPr>
+          <w:rFonts w:cstheme="minorHAnsi"/>
+          <w:b/>
+          <w:color w:val="000000" w:themeColor="text1"/>
+        </w:rPr>
+        <w:t>BUS:</w:t>
+      </w:r>
+    </w:p>
+    <w:p>
+      <w:pPr>
+        <w:spacing w:before="120" w:after="40" w:line="240" w:lineRule="auto"/>
+        <w:rPr>
+          <w:rFonts w:cstheme="minorHAnsi"/>
+          <w:color w:val="000000" w:themeColor="text1"/>
+        </w:rPr>
+      </w:pPr>
+      <w:r>
+        <w:rPr>
+          <w:rFonts w:cstheme="minorHAnsi"/>
+          <w:color w:val="538135" w:themeColor="accent6" w:themeShade="BF"/>
+        </w:rPr>
+        <w:t xml:space="preserve">bus/all: </w:t>
+      </w:r>
+      <w:r>
+        <w:rPr>
+          <w:rFonts w:cstheme="minorHAnsi"/>
+          <w:color w:val="000000" w:themeColor="text1"/>
+        </w:rPr>
+        <w:t>obtener todos los buses</w:t>
+      </w:r>
+    </w:p>
+    <w:p>
+      <w:pPr>
+        <w:spacing w:before="120" w:after="40" w:line="240" w:lineRule="auto"/>
+        <w:rPr>
+          <w:rFonts w:cstheme="minorHAnsi"/>
+          <w:color w:val="000000" w:themeColor="text1"/>
+        </w:rPr>
+      </w:pPr>
+      <w:proofErr w:type="gramStart"/>
+      <w:r>
+        <w:rPr>
+          <w:rFonts w:cstheme="minorHAnsi"/>
+          <w:color w:val="538135" w:themeColor="accent6" w:themeShade="BF"/>
+        </w:rPr>
+        <w:t>bus/get</w:t>
+      </w:r>
+      <w:proofErr w:type="gramEnd"/>
+      <w:r>
+        <w:rPr>
+          <w:rFonts w:cstheme="minorHAnsi"/>
+          <w:color w:val="538135" w:themeColor="accent6" w:themeShade="BF"/>
+        </w:rPr>
+        <w:t>/{id</w:t>
+      </w:r>
+      <w:r>
+        <w:rPr>
+          <w:rFonts w:cstheme="minorHAnsi"/>
+          <w:color w:val="538135" w:themeColor="accent6" w:themeShade="BF"/>
+        </w:rPr>
+        <w:t>}:</w:t>
+      </w:r>
+      <w:r>
+        <w:rPr>
+          <w:rFonts w:cstheme="minorHAnsi"/>
+          <w:color w:val="538135" w:themeColor="accent6" w:themeShade="BF"/>
+        </w:rPr>
+        <w:t xml:space="preserve"> </w:t>
+      </w:r>
+      <w:r>
+        <w:rPr>
+          <w:rFonts w:cstheme="minorHAnsi"/>
+          <w:color w:val="000000" w:themeColor="text1"/>
+        </w:rPr>
+        <w:t xml:space="preserve">Obtiene un bus en </w:t>
+      </w:r>
+      <w:r>
+        <w:rPr>
+          <w:rFonts w:cstheme="minorHAnsi"/>
+          <w:color w:val="000000" w:themeColor="text1"/>
+        </w:rPr>
+        <w:t>específico</w:t>
+      </w:r>
+    </w:p>
+    <w:p>
+      <w:pPr>
+        <w:spacing w:before="120" w:after="40" w:line="240" w:lineRule="auto"/>
+        <w:rPr>
+          <w:rFonts w:cstheme="minorHAnsi"/>
+          <w:b/>
+          <w:color w:val="000000" w:themeColor="text1"/>
+        </w:rPr>
+      </w:pPr>
+      <w:r>
+        <w:rPr>
+          <w:rFonts w:cstheme="minorHAnsi"/>
+          <w:b/>
+          <w:color w:val="000000" w:themeColor="text1"/>
+        </w:rPr>
+        <w:t>CONTRATO</w:t>
+      </w:r>
+    </w:p>
+    <w:p>
+      <w:pPr>
+        <w:spacing w:before="120" w:after="40" w:line="240" w:lineRule="auto"/>
+        <w:rPr>
+          <w:rFonts w:cstheme="minorHAnsi"/>
+          <w:color w:val="000000" w:themeColor="text1"/>
+        </w:rPr>
+      </w:pPr>
+      <w:proofErr w:type="gramStart"/>
+      <w:r>
+        <w:rPr>
+          <w:rFonts w:cstheme="minorHAnsi"/>
+          <w:color w:val="538135" w:themeColor="accent6" w:themeShade="BF"/>
+        </w:rPr>
+        <w:t>contract/all</w:t>
+      </w:r>
+      <w:proofErr w:type="gramEnd"/>
+      <w:r>
+        <w:rPr>
+          <w:rFonts w:cstheme="minorHAnsi"/>
+          <w:color w:val="538135" w:themeColor="accent6" w:themeShade="BF"/>
+        </w:rPr>
+        <w:t xml:space="preserve">: </w:t>
       </w:r>
       <w:r>
         <w:rPr>
@@ -2582,7 +2767,7 @@
           <w:rFonts w:cstheme="minorHAnsi"/>
           <w:color w:val="000000" w:themeColor="text1"/>
         </w:rPr>
-        <w:t>usuarios</w:t>
+        <w:t>contratos</w:t>
       </w:r>
     </w:p>
     <w:p>
@@ -2599,14 +2784,7 @@
           <w:rFonts w:cstheme="minorHAnsi"/>
           <w:color w:val="538135" w:themeColor="accent6" w:themeShade="BF"/>
         </w:rPr>
-        <w:t>user</w:t>
-      </w:r>
-      <w:r>
-        <w:rPr>
-          <w:rFonts w:cstheme="minorHAnsi"/>
-          <w:color w:val="538135" w:themeColor="accent6" w:themeShade="BF"/>
-        </w:rPr>
-        <w:t>/get</w:t>
+        <w:t>contract/get</w:t>
       </w:r>
       <w:proofErr w:type="gramEnd"/>
       <w:r>
@@ -2614,28 +2792,14 @@
           <w:rFonts w:cstheme="minorHAnsi"/>
           <w:color w:val="538135" w:themeColor="accent6" w:themeShade="BF"/>
         </w:rPr>
-        <w:t xml:space="preserve">/{id} </w:t>
-      </w:r>
-      <w:r>
-        <w:rPr>
-          <w:rFonts w:cstheme="minorHAnsi"/>
-          <w:color w:val="000000" w:themeColor="text1"/>
-        </w:rPr>
-        <w:t xml:space="preserve">: Obtiene un </w:t>
-      </w:r>
-      <w:r>
-        <w:rPr>
-          <w:rFonts w:cstheme="minorHAnsi"/>
-          <w:color w:val="000000" w:themeColor="text1"/>
-        </w:rPr>
-        <w:t>usuario</w:t>
-      </w:r>
-      <w:r>
-        <w:rPr>
-          <w:rFonts w:cstheme="minorHAnsi"/>
-          <w:color w:val="000000" w:themeColor="text1"/>
-        </w:rPr>
-        <w:t xml:space="preserve"> en </w:t>
+        <w:t xml:space="preserve">/{id} : </w:t>
+      </w:r>
+      <w:r>
+        <w:rPr>
+          <w:rFonts w:cstheme="minorHAnsi"/>
+          <w:color w:val="000000" w:themeColor="text1"/>
+        </w:rPr>
+        <w:t xml:space="preserve">Obtiene un contrato en </w:t>
       </w:r>
       <w:r>
         <w:rPr>
@@ -2644,22 +2808,12 @@
         </w:rPr>
         <w:t>específico</w:t>
       </w:r>
-    </w:p>
-    <w:p>
-      <w:pPr>
-        <w:spacing w:before="120" w:after="0" w:line="240" w:lineRule="auto"/>
-        <w:rPr>
-          <w:rFonts w:cstheme="minorHAnsi"/>
-          <w:b/>
-          <w:u w:val="single"/>
-        </w:rPr>
-      </w:pPr>
-      <w:r>
-        <w:rPr>
-          <w:rFonts w:cstheme="minorHAnsi"/>
-          <w:b/>
-        </w:rPr>
-        <w:t>ROL:</w:t>
+      <w:r>
+        <w:rPr>
+          <w:rFonts w:cstheme="minorHAnsi"/>
+          <w:color w:val="000000" w:themeColor="text1"/>
+        </w:rPr>
+        <w:t xml:space="preserve"> de un usuario</w:t>
       </w:r>
     </w:p>
     <w:p>
@@ -2667,22 +2821,17 @@
         <w:spacing w:before="120" w:after="40" w:line="240" w:lineRule="auto"/>
         <w:rPr>
           <w:rFonts w:cstheme="minorHAnsi"/>
-          <w:color w:val="000000" w:themeColor="text1"/>
-        </w:rPr>
-      </w:pPr>
-      <w:r>
-        <w:rPr>
-          <w:rFonts w:cstheme="minorHAnsi"/>
-          <w:color w:val="538135" w:themeColor="accent6" w:themeShade="BF"/>
-        </w:rPr>
-        <w:t xml:space="preserve">rol/all: </w:t>
-      </w:r>
-      <w:r>
-        <w:rPr>
-          <w:rFonts w:cstheme="minorHAnsi"/>
-          <w:color w:val="000000" w:themeColor="text1"/>
-        </w:rPr>
-        <w:t>obtener todos los roles</w:t>
+          <w:b/>
+          <w:color w:val="000000" w:themeColor="text1"/>
+        </w:rPr>
+      </w:pPr>
+      <w:r>
+        <w:rPr>
+          <w:rFonts w:cstheme="minorHAnsi"/>
+          <w:b/>
+          <w:color w:val="000000" w:themeColor="text1"/>
+        </w:rPr>
+        <w:t>PREDETERMINADO:</w:t>
       </w:r>
     </w:p>
     <w:p>
@@ -2699,7 +2848,7 @@
           <w:rFonts w:cstheme="minorHAnsi"/>
           <w:color w:val="538135" w:themeColor="accent6" w:themeShade="BF"/>
         </w:rPr>
-        <w:t>rol/get</w:t>
+        <w:t>auth/see</w:t>
       </w:r>
       <w:proofErr w:type="gramEnd"/>
       <w:r>
@@ -2707,35 +2856,14 @@
           <w:rFonts w:cstheme="minorHAnsi"/>
           <w:color w:val="538135" w:themeColor="accent6" w:themeShade="BF"/>
         </w:rPr>
-        <w:t>/{id</w:t>
-      </w:r>
-      <w:r>
-        <w:rPr>
-          <w:rFonts w:cstheme="minorHAnsi"/>
-          <w:color w:val="538135" w:themeColor="accent6" w:themeShade="BF"/>
-        </w:rPr>
-        <w:t>}:</w:t>
-      </w:r>
-      <w:r>
-        <w:rPr>
-          <w:rFonts w:cstheme="minorHAnsi"/>
-          <w:color w:val="538135" w:themeColor="accent6" w:themeShade="BF"/>
-        </w:rPr>
-        <w:t xml:space="preserve"> </w:t>
-      </w:r>
-      <w:r>
-        <w:rPr>
-          <w:rFonts w:cstheme="minorHAnsi"/>
-          <w:color w:val="000000" w:themeColor="text1"/>
-        </w:rPr>
-        <w:t xml:space="preserve">Obtiene un rol en </w:t>
-      </w:r>
-      <w:r>
-        <w:rPr>
-          <w:rFonts w:cstheme="minorHAnsi"/>
-          <w:color w:val="000000" w:themeColor="text1"/>
-        </w:rPr>
-        <w:t>específico</w:t>
+        <w:t xml:space="preserve"> :</w:t>
+      </w:r>
+      <w:r>
+        <w:rPr>
+          <w:rFonts w:cstheme="minorHAnsi"/>
+          <w:color w:val="000000" w:themeColor="text1"/>
+        </w:rPr>
+        <w:t>Obtiene los datos de sesión</w:t>
       </w:r>
     </w:p>
     <w:p>
@@ -2743,17 +2871,31 @@
         <w:spacing w:before="120" w:after="40" w:line="240" w:lineRule="auto"/>
         <w:rPr>
           <w:rFonts w:cstheme="minorHAnsi"/>
-          <w:b/>
-          <w:color w:val="000000" w:themeColor="text1"/>
-        </w:rPr>
-      </w:pPr>
-      <w:r>
-        <w:rPr>
-          <w:rFonts w:cstheme="minorHAnsi"/>
-          <w:b/>
-          <w:color w:val="000000" w:themeColor="text1"/>
-        </w:rPr>
-        <w:t>BUS:</w:t>
+          <w:color w:val="000000" w:themeColor="text1"/>
+        </w:rPr>
+      </w:pPr>
+      <w:proofErr w:type="gramStart"/>
+      <w:r>
+        <w:rPr>
+          <w:rFonts w:cstheme="minorHAnsi"/>
+          <w:color w:val="538135" w:themeColor="accent6" w:themeShade="BF"/>
+        </w:rPr>
+        <w:t>auth/logout</w:t>
+      </w:r>
+      <w:proofErr w:type="gramEnd"/>
+      <w:r>
+        <w:rPr>
+          <w:rFonts w:cstheme="minorHAnsi"/>
+          <w:color w:val="538135" w:themeColor="accent6" w:themeShade="BF"/>
+        </w:rPr>
+        <w:t xml:space="preserve">: </w:t>
+      </w:r>
+      <w:r>
+        <w:rPr>
+          <w:rFonts w:cstheme="minorHAnsi"/>
+          <w:color w:val="000000" w:themeColor="text1"/>
+        </w:rPr>
+        <w:t>cierra la sesión</w:t>
       </w:r>
     </w:p>
     <w:p>
@@ -2761,349 +2903,17 @@
         <w:spacing w:before="120" w:after="40" w:line="240" w:lineRule="auto"/>
         <w:rPr>
           <w:rFonts w:cstheme="minorHAnsi"/>
-          <w:color w:val="000000" w:themeColor="text1"/>
-        </w:rPr>
-      </w:pPr>
-      <w:r>
-        <w:rPr>
-          <w:rFonts w:cstheme="minorHAnsi"/>
-          <w:color w:val="538135" w:themeColor="accent6" w:themeShade="BF"/>
-        </w:rPr>
-        <w:t>bus</w:t>
-      </w:r>
-      <w:r>
-        <w:rPr>
-          <w:rFonts w:cstheme="minorHAnsi"/>
-          <w:color w:val="538135" w:themeColor="accent6" w:themeShade="BF"/>
-        </w:rPr>
-        <w:t xml:space="preserve">/all: </w:t>
-      </w:r>
-      <w:r>
-        <w:rPr>
-          <w:rFonts w:cstheme="minorHAnsi"/>
-          <w:color w:val="000000" w:themeColor="text1"/>
-        </w:rPr>
-        <w:t xml:space="preserve">obtener todos los </w:t>
-      </w:r>
-      <w:r>
-        <w:rPr>
-          <w:rFonts w:cstheme="minorHAnsi"/>
-          <w:color w:val="000000" w:themeColor="text1"/>
-        </w:rPr>
-        <w:t>buses</w:t>
-      </w:r>
-    </w:p>
-    <w:p>
-      <w:pPr>
-        <w:spacing w:before="120" w:after="40" w:line="240" w:lineRule="auto"/>
-        <w:rPr>
-          <w:rFonts w:cstheme="minorHAnsi"/>
-          <w:color w:val="000000" w:themeColor="text1"/>
-        </w:rPr>
-      </w:pPr>
-      <w:proofErr w:type="gramStart"/>
-      <w:r>
-        <w:rPr>
-          <w:rFonts w:cstheme="minorHAnsi"/>
-          <w:color w:val="538135" w:themeColor="accent6" w:themeShade="BF"/>
-        </w:rPr>
-        <w:t>bus</w:t>
-      </w:r>
-      <w:r>
-        <w:rPr>
-          <w:rFonts w:cstheme="minorHAnsi"/>
-          <w:color w:val="538135" w:themeColor="accent6" w:themeShade="BF"/>
-        </w:rPr>
-        <w:t>/get</w:t>
-      </w:r>
-      <w:proofErr w:type="gramEnd"/>
-      <w:r>
-        <w:rPr>
-          <w:rFonts w:cstheme="minorHAnsi"/>
-          <w:color w:val="538135" w:themeColor="accent6" w:themeShade="BF"/>
-        </w:rPr>
-        <w:t>/{id</w:t>
-      </w:r>
-      <w:r>
-        <w:rPr>
-          <w:rFonts w:cstheme="minorHAnsi"/>
-          <w:color w:val="538135" w:themeColor="accent6" w:themeShade="BF"/>
-        </w:rPr>
-        <w:t>}:</w:t>
-      </w:r>
-      <w:r>
-        <w:rPr>
-          <w:rFonts w:cstheme="minorHAnsi"/>
-          <w:color w:val="538135" w:themeColor="accent6" w:themeShade="BF"/>
-        </w:rPr>
-        <w:t xml:space="preserve"> </w:t>
-      </w:r>
-      <w:r>
-        <w:rPr>
-          <w:rFonts w:cstheme="minorHAnsi"/>
-          <w:color w:val="000000" w:themeColor="text1"/>
-        </w:rPr>
-        <w:t xml:space="preserve">Obtiene un </w:t>
-      </w:r>
-      <w:r>
-        <w:rPr>
-          <w:rFonts w:cstheme="minorHAnsi"/>
-          <w:color w:val="000000" w:themeColor="text1"/>
-        </w:rPr>
-        <w:t>bus</w:t>
-      </w:r>
-      <w:r>
-        <w:rPr>
-          <w:rFonts w:cstheme="minorHAnsi"/>
-          <w:color w:val="000000" w:themeColor="text1"/>
-        </w:rPr>
-        <w:t xml:space="preserve"> en </w:t>
-      </w:r>
-      <w:r>
-        <w:rPr>
-          <w:rFonts w:cstheme="minorHAnsi"/>
-          <w:color w:val="000000" w:themeColor="text1"/>
-        </w:rPr>
-        <w:t>específico</w:t>
-      </w:r>
-    </w:p>
-    <w:p>
-      <w:pPr>
-        <w:spacing w:before="120" w:after="40" w:line="240" w:lineRule="auto"/>
-        <w:rPr>
-          <w:rFonts w:cstheme="minorHAnsi"/>
-          <w:b/>
-          <w:color w:val="000000" w:themeColor="text1"/>
-        </w:rPr>
-      </w:pPr>
-      <w:r>
-        <w:rPr>
-          <w:rFonts w:cstheme="minorHAnsi"/>
-          <w:b/>
-          <w:color w:val="000000" w:themeColor="text1"/>
-        </w:rPr>
-        <w:t>CONTRATO</w:t>
-      </w:r>
-    </w:p>
-    <w:p>
-      <w:pPr>
-        <w:spacing w:before="120" w:after="40" w:line="240" w:lineRule="auto"/>
-        <w:rPr>
-          <w:rFonts w:cstheme="minorHAnsi"/>
-          <w:color w:val="000000" w:themeColor="text1"/>
-        </w:rPr>
-      </w:pPr>
-      <w:proofErr w:type="gramStart"/>
-      <w:r>
-        <w:rPr>
-          <w:rFonts w:cstheme="minorHAnsi"/>
-          <w:color w:val="538135" w:themeColor="accent6" w:themeShade="BF"/>
-        </w:rPr>
-        <w:t>contract</w:t>
-      </w:r>
-      <w:r>
-        <w:rPr>
-          <w:rFonts w:cstheme="minorHAnsi"/>
-          <w:color w:val="538135" w:themeColor="accent6" w:themeShade="BF"/>
-        </w:rPr>
-        <w:t>/all</w:t>
-      </w:r>
-      <w:proofErr w:type="gramEnd"/>
-      <w:r>
-        <w:rPr>
-          <w:rFonts w:cstheme="minorHAnsi"/>
-          <w:color w:val="538135" w:themeColor="accent6" w:themeShade="BF"/>
-        </w:rPr>
-        <w:t xml:space="preserve">: </w:t>
-      </w:r>
-      <w:r>
-        <w:rPr>
-          <w:rFonts w:cstheme="minorHAnsi"/>
-          <w:color w:val="000000" w:themeColor="text1"/>
-        </w:rPr>
-        <w:t xml:space="preserve">obtener todos los </w:t>
-      </w:r>
-      <w:r>
-        <w:rPr>
-          <w:rFonts w:cstheme="minorHAnsi"/>
-          <w:color w:val="000000" w:themeColor="text1"/>
-        </w:rPr>
-        <w:t>contratos</w:t>
-      </w:r>
-    </w:p>
-    <w:p>
-      <w:pPr>
-        <w:spacing w:before="120" w:after="40" w:line="240" w:lineRule="auto"/>
-        <w:rPr>
-          <w:rFonts w:cstheme="minorHAnsi"/>
-          <w:color w:val="000000" w:themeColor="text1"/>
-        </w:rPr>
-      </w:pPr>
-      <w:proofErr w:type="gramStart"/>
-      <w:r>
-        <w:rPr>
-          <w:rFonts w:cstheme="minorHAnsi"/>
-          <w:color w:val="538135" w:themeColor="accent6" w:themeShade="BF"/>
-        </w:rPr>
-        <w:t>contract</w:t>
-      </w:r>
-      <w:r>
-        <w:rPr>
-          <w:rFonts w:cstheme="minorHAnsi"/>
-          <w:color w:val="538135" w:themeColor="accent6" w:themeShade="BF"/>
-        </w:rPr>
-        <w:t>/get</w:t>
-      </w:r>
-      <w:proofErr w:type="gramEnd"/>
-      <w:r>
-        <w:rPr>
-          <w:rFonts w:cstheme="minorHAnsi"/>
-          <w:color w:val="538135" w:themeColor="accent6" w:themeShade="BF"/>
-        </w:rPr>
-        <w:t xml:space="preserve">/{id} : </w:t>
-      </w:r>
-      <w:r>
-        <w:rPr>
-          <w:rFonts w:cstheme="minorHAnsi"/>
-          <w:color w:val="000000" w:themeColor="text1"/>
-        </w:rPr>
-        <w:t xml:space="preserve">Obtiene un </w:t>
-      </w:r>
-      <w:r>
-        <w:rPr>
-          <w:rFonts w:cstheme="minorHAnsi"/>
-          <w:color w:val="000000" w:themeColor="text1"/>
-        </w:rPr>
-        <w:t>contrato</w:t>
-      </w:r>
-      <w:r>
-        <w:rPr>
-          <w:rFonts w:cstheme="minorHAnsi"/>
-          <w:color w:val="000000" w:themeColor="text1"/>
-        </w:rPr>
-        <w:t xml:space="preserve"> en </w:t>
-      </w:r>
-      <w:r>
-        <w:rPr>
-          <w:rFonts w:cstheme="minorHAnsi"/>
-          <w:color w:val="000000" w:themeColor="text1"/>
-        </w:rPr>
-        <w:t>específico</w:t>
-      </w:r>
-      <w:r>
-        <w:rPr>
-          <w:rFonts w:cstheme="minorHAnsi"/>
-          <w:color w:val="000000" w:themeColor="text1"/>
-        </w:rPr>
-        <w:t xml:space="preserve"> de un usuario</w:t>
-      </w:r>
-    </w:p>
-    <w:p>
-      <w:pPr>
-        <w:spacing w:before="120" w:after="40" w:line="240" w:lineRule="auto"/>
-        <w:rPr>
-          <w:rFonts w:cstheme="minorHAnsi"/>
-          <w:b/>
-          <w:color w:val="000000" w:themeColor="text1"/>
-        </w:rPr>
-      </w:pPr>
-      <w:r>
-        <w:rPr>
-          <w:rFonts w:cstheme="minorHAnsi"/>
-          <w:b/>
-          <w:color w:val="000000" w:themeColor="text1"/>
-        </w:rPr>
-        <w:t>PREDETERMINADO:</w:t>
-      </w:r>
-    </w:p>
-    <w:p>
-      <w:pPr>
-        <w:spacing w:before="120" w:after="40" w:line="240" w:lineRule="auto"/>
-        <w:rPr>
-          <w:rFonts w:cstheme="minorHAnsi"/>
-          <w:color w:val="000000" w:themeColor="text1"/>
-        </w:rPr>
-      </w:pPr>
-      <w:proofErr w:type="gramStart"/>
-      <w:r>
-        <w:rPr>
-          <w:rFonts w:cstheme="minorHAnsi"/>
-          <w:color w:val="538135" w:themeColor="accent6" w:themeShade="BF"/>
-        </w:rPr>
-        <w:t>auth/see</w:t>
-      </w:r>
-      <w:proofErr w:type="gramEnd"/>
-      <w:r>
-        <w:rPr>
-          <w:rFonts w:cstheme="minorHAnsi"/>
-          <w:color w:val="538135" w:themeColor="accent6" w:themeShade="BF"/>
-        </w:rPr>
-        <w:t xml:space="preserve"> :</w:t>
-      </w:r>
-      <w:r>
-        <w:rPr>
-          <w:rFonts w:cstheme="minorHAnsi"/>
-          <w:color w:val="000000" w:themeColor="text1"/>
-        </w:rPr>
-        <w:t>Obtiene los datos de sesión</w:t>
-      </w:r>
-    </w:p>
-    <w:p>
-      <w:pPr>
-        <w:spacing w:before="120" w:after="40" w:line="240" w:lineRule="auto"/>
-        <w:rPr>
-          <w:rFonts w:cstheme="minorHAnsi"/>
-          <w:color w:val="000000" w:themeColor="text1"/>
-        </w:rPr>
-      </w:pPr>
-      <w:proofErr w:type="gramStart"/>
-      <w:r>
-        <w:rPr>
-          <w:rFonts w:cstheme="minorHAnsi"/>
-          <w:color w:val="538135" w:themeColor="accent6" w:themeShade="BF"/>
-        </w:rPr>
-        <w:t>auth/logout</w:t>
-      </w:r>
-      <w:proofErr w:type="gramEnd"/>
-      <w:r>
-        <w:rPr>
-          <w:rFonts w:cstheme="minorHAnsi"/>
-          <w:color w:val="538135" w:themeColor="accent6" w:themeShade="BF"/>
-        </w:rPr>
-        <w:t xml:space="preserve">: </w:t>
-      </w:r>
-      <w:r>
-        <w:rPr>
-          <w:rFonts w:cstheme="minorHAnsi"/>
-          <w:color w:val="000000" w:themeColor="text1"/>
-        </w:rPr>
-        <w:t>cierra la sesión</w:t>
-      </w:r>
-    </w:p>
-    <w:p>
-      <w:pPr>
-        <w:spacing w:before="120" w:after="40" w:line="240" w:lineRule="auto"/>
-        <w:rPr>
-          <w:rFonts w:cstheme="minorHAnsi"/>
-          <w:b/>
-          <w:color w:val="000000" w:themeColor="text1"/>
-        </w:rPr>
-      </w:pPr>
-      <w:r>
-        <w:rPr>
-          <w:rFonts w:cstheme="minorHAnsi"/>
-          <w:b/>
-          <w:color w:val="000000" w:themeColor="text1"/>
-        </w:rPr>
-        <w:t>ROUTEBUS</w:t>
-      </w:r>
-      <w:r>
-        <w:rPr>
-          <w:rFonts w:cstheme="minorHAnsi"/>
-          <w:b/>
-          <w:color w:val="000000" w:themeColor="text1"/>
-        </w:rPr>
-        <w:t>:</w:t>
+          <w:b/>
+          <w:color w:val="000000" w:themeColor="text1"/>
+        </w:rPr>
+      </w:pPr>
+      <w:r>
+        <w:rPr>
+          <w:rFonts w:cstheme="minorHAnsi"/>
+          <w:b/>
+          <w:color w:val="000000" w:themeColor="text1"/>
+        </w:rPr>
+        <w:t>ROUTEBUS:</w:t>
       </w:r>
     </w:p>
     <w:p>
@@ -3131,6 +2941,7 @@
         </w:rPr>
         <w:t>/</w:t>
       </w:r>
+      <w:proofErr w:type="spellStart"/>
       <w:r>
         <w:rPr>
           <w:rFonts w:cstheme="minorHAnsi"/>
@@ -3138,6 +2949,7 @@
         </w:rPr>
         <w:t>all</w:t>
       </w:r>
+      <w:proofErr w:type="spellEnd"/>
       <w:proofErr w:type="gramEnd"/>
       <w:r>
         <w:rPr>
@@ -3185,21 +2997,23 @@
           <w:rFonts w:cstheme="minorHAnsi"/>
           <w:color w:val="538135" w:themeColor="accent6" w:themeShade="BF"/>
         </w:rPr>
-        <w:t xml:space="preserve"> </w:t>
-      </w:r>
-      <w:r>
-        <w:rPr>
-          <w:rFonts w:cstheme="minorHAnsi"/>
-          <w:color w:val="538135" w:themeColor="accent6" w:themeShade="BF"/>
-        </w:rPr>
-        <w:t>/</w:t>
-      </w:r>
-      <w:r>
-        <w:rPr>
-          <w:rFonts w:cstheme="minorHAnsi"/>
-          <w:color w:val="538135" w:themeColor="accent6" w:themeShade="BF"/>
-        </w:rPr>
-        <w:t>get/{</w:t>
+        <w:t xml:space="preserve"> /</w:t>
+      </w:r>
+      <w:proofErr w:type="spellStart"/>
+      <w:r>
+        <w:rPr>
+          <w:rFonts w:cstheme="minorHAnsi"/>
+          <w:color w:val="538135" w:themeColor="accent6" w:themeShade="BF"/>
+        </w:rPr>
+        <w:t>get</w:t>
+      </w:r>
+      <w:proofErr w:type="spellEnd"/>
+      <w:r>
+        <w:rPr>
+          <w:rFonts w:cstheme="minorHAnsi"/>
+          <w:color w:val="538135" w:themeColor="accent6" w:themeShade="BF"/>
+        </w:rPr>
+        <w:t>/{</w:t>
       </w:r>
       <w:proofErr w:type="spellStart"/>
       <w:r>
@@ -4070,6 +3884,31 @@
           <w:rFonts w:cstheme="minorHAnsi"/>
           <w:color w:val="000000" w:themeColor="text1"/>
         </w:rPr>
+        <w:t>: Registro no encontrado</w:t>
+      </w:r>
+    </w:p>
+    <w:p>
+      <w:pPr>
+        <w:spacing w:after="120" w:line="240" w:lineRule="auto"/>
+        <w:rPr>
+          <w:rFonts w:cstheme="minorHAnsi"/>
+          <w:color w:val="000000" w:themeColor="text1"/>
+        </w:rPr>
+      </w:pPr>
+      <w:proofErr w:type="gramStart"/>
+      <w:r>
+        <w:rPr>
+          <w:rFonts w:cstheme="minorHAnsi"/>
+          <w:color w:val="0070C0"/>
+        </w:rPr>
+        <w:t>notregistered</w:t>
+      </w:r>
+      <w:proofErr w:type="gramEnd"/>
+      <w:r>
+        <w:rPr>
+          <w:rFonts w:cstheme="minorHAnsi"/>
+          <w:color w:val="000000" w:themeColor="text1"/>
+        </w:rPr>
         <w:t xml:space="preserve">: </w:t>
       </w:r>
       <w:r>
@@ -4077,7 +3916,14 @@
           <w:rFonts w:cstheme="minorHAnsi"/>
           <w:color w:val="000000" w:themeColor="text1"/>
         </w:rPr>
-        <w:t>Registro no encontrado</w:t>
+        <w:t>R</w:t>
+      </w:r>
+      <w:r>
+        <w:rPr>
+          <w:rFonts w:cstheme="minorHAnsi"/>
+          <w:color w:val="000000" w:themeColor="text1"/>
+        </w:rPr>
+        <w:t xml:space="preserve">egistro no ingresado </w:t>
       </w:r>
     </w:p>
     <w:p>
@@ -4094,12 +3940,19 @@
           <w:rFonts w:cstheme="minorHAnsi"/>
           <w:color w:val="0070C0"/>
         </w:rPr>
-        <w:t>notregistered</w:t>
+        <w:t>alreadyexistregister</w:t>
       </w:r>
       <w:proofErr w:type="gramEnd"/>
       <w:r>
         <w:rPr>
           <w:rFonts w:cstheme="minorHAnsi"/>
+          <w:color w:val="0070C0"/>
+        </w:rPr>
+        <w:t xml:space="preserve"> </w:t>
+      </w:r>
+      <w:r>
+        <w:rPr>
+          <w:rFonts w:cstheme="minorHAnsi"/>
           <w:color w:val="000000" w:themeColor="text1"/>
         </w:rPr>
         <w:t xml:space="preserve">: </w:t>
@@ -4109,14 +3962,7 @@
           <w:rFonts w:cstheme="minorHAnsi"/>
           <w:color w:val="000000" w:themeColor="text1"/>
         </w:rPr>
-        <w:t>R</w:t>
-      </w:r>
-      <w:r>
-        <w:rPr>
-          <w:rFonts w:cstheme="minorHAnsi"/>
-          <w:color w:val="000000" w:themeColor="text1"/>
-        </w:rPr>
-        <w:t xml:space="preserve">egistro no ingresado </w:t>
+        <w:t>El registro ya existe</w:t>
       </w:r>
     </w:p>
     <w:p>
@@ -4133,14 +3979,176 @@
           <w:rFonts w:cstheme="minorHAnsi"/>
           <w:color w:val="0070C0"/>
         </w:rPr>
-        <w:t>alreadyexistregister</w:t>
+        <w:t>fieldempty</w:t>
       </w:r>
       <w:proofErr w:type="gramEnd"/>
       <w:r>
         <w:rPr>
           <w:rFonts w:cstheme="minorHAnsi"/>
+          <w:color w:val="000000" w:themeColor="text1"/>
+        </w:rPr>
+        <w:t>: C</w:t>
+      </w:r>
+      <w:r>
+        <w:rPr>
+          <w:rFonts w:cstheme="minorHAnsi"/>
+          <w:color w:val="000000" w:themeColor="text1"/>
+        </w:rPr>
+        <w:t xml:space="preserve">ampos </w:t>
+      </w:r>
+      <w:r>
+        <w:rPr>
+          <w:rFonts w:cstheme="minorHAnsi"/>
+          <w:color w:val="000000" w:themeColor="text1"/>
+        </w:rPr>
+        <w:t>vacíos</w:t>
+      </w:r>
+      <w:r>
+        <w:rPr>
+          <w:rFonts w:cstheme="minorHAnsi"/>
+          <w:color w:val="000000" w:themeColor="text1"/>
+        </w:rPr>
+        <w:t xml:space="preserve"> en el formulario</w:t>
+      </w:r>
+      <w:r>
+        <w:rPr>
+          <w:rFonts w:cstheme="minorHAnsi"/>
+          <w:color w:val="000000" w:themeColor="text1"/>
+        </w:rPr>
+        <w:t xml:space="preserve"> DEL CLIENTE</w:t>
+      </w:r>
+    </w:p>
+    <w:p>
+      <w:pPr>
+        <w:spacing w:after="120" w:line="240" w:lineRule="auto"/>
+        <w:rPr>
+          <w:rFonts w:cstheme="minorHAnsi"/>
+          <w:color w:val="000000" w:themeColor="text1"/>
+        </w:rPr>
+      </w:pPr>
+      <w:proofErr w:type="gramStart"/>
+      <w:r>
+        <w:rPr>
+          <w:rFonts w:cstheme="minorHAnsi"/>
           <w:color w:val="0070C0"/>
         </w:rPr>
+        <w:t>fieldnotfound</w:t>
+      </w:r>
+      <w:proofErr w:type="gramEnd"/>
+      <w:r>
+        <w:rPr>
+          <w:rFonts w:cstheme="minorHAnsi"/>
+          <w:color w:val="000000" w:themeColor="text1"/>
+        </w:rPr>
+        <w:t>: C</w:t>
+      </w:r>
+      <w:r>
+        <w:rPr>
+          <w:rFonts w:cstheme="minorHAnsi"/>
+          <w:color w:val="000000" w:themeColor="text1"/>
+        </w:rPr>
+        <w:t>ampo de la base de datos no encontrado</w:t>
+      </w:r>
+    </w:p>
+    <w:p>
+      <w:pPr>
+        <w:spacing w:after="120" w:line="240" w:lineRule="auto"/>
+        <w:rPr>
+          <w:rFonts w:cstheme="minorHAnsi"/>
+          <w:color w:val="000000" w:themeColor="text1"/>
+          <w:u w:val="single"/>
+        </w:rPr>
+      </w:pPr>
+      <w:proofErr w:type="gramStart"/>
+      <w:r>
+        <w:rPr>
+          <w:rFonts w:cstheme="minorHAnsi"/>
+          <w:color w:val="0070C0"/>
+        </w:rPr>
+        <w:t>invalidfield</w:t>
+      </w:r>
+      <w:proofErr w:type="gramEnd"/>
+      <w:r>
+        <w:rPr>
+          <w:rFonts w:cstheme="minorHAnsi"/>
+          <w:color w:val="000000" w:themeColor="text1"/>
+        </w:rPr>
+        <w:t>: Campo invalido</w:t>
+      </w:r>
+    </w:p>
+    <w:p>
+      <w:pPr>
+        <w:spacing w:line="240" w:lineRule="auto"/>
+        <w:rPr>
+          <w:rFonts w:cstheme="minorHAnsi"/>
+          <w:color w:val="000000" w:themeColor="text1"/>
+        </w:rPr>
+      </w:pPr>
+    </w:p>
+    <w:p>
+      <w:pPr>
+        <w:spacing w:line="240" w:lineRule="auto"/>
+        <w:rPr>
+          <w:rFonts w:cstheme="minorHAnsi"/>
+          <w:b/>
+          <w:color w:val="000000" w:themeColor="text1"/>
+        </w:rPr>
+      </w:pPr>
+      <w:r>
+        <w:rPr>
+          <w:rFonts w:cstheme="minorHAnsi"/>
+          <w:b/>
+          <w:color w:val="000000" w:themeColor="text1"/>
+        </w:rPr>
+        <w:t>ROLES:</w:t>
+      </w:r>
+    </w:p>
+    <w:p>
+      <w:pPr>
+        <w:spacing w:line="240" w:lineRule="auto"/>
+        <w:rPr>
+          <w:rFonts w:cstheme="minorHAnsi"/>
+          <w:b/>
+          <w:color w:val="000000" w:themeColor="text1"/>
+        </w:rPr>
+      </w:pPr>
+      <w:r>
+        <w:rPr>
+          <w:rFonts w:cstheme="minorHAnsi"/>
+          <w:b/>
+          <w:color w:val="000000" w:themeColor="text1"/>
+        </w:rPr>
+        <w:t xml:space="preserve">Administrativo: </w:t>
+      </w:r>
+      <w:r>
+        <w:rPr>
+          <w:rFonts w:cstheme="minorHAnsi"/>
+          <w:color w:val="000000" w:themeColor="text1"/>
+        </w:rPr>
+        <w:t>Acceso a todo.</w:t>
+      </w:r>
+    </w:p>
+    <w:p>
+      <w:pPr>
+        <w:spacing w:line="240" w:lineRule="auto"/>
+        <w:rPr>
+          <w:rFonts w:cstheme="minorHAnsi"/>
+          <w:color w:val="000000" w:themeColor="text1"/>
+        </w:rPr>
+      </w:pPr>
+      <w:r>
+        <w:rPr>
+          <w:rFonts w:cstheme="minorHAnsi"/>
+          <w:b/>
+          <w:color w:val="000000" w:themeColor="text1"/>
+        </w:rPr>
+        <w:t>Coordinador de rutas:</w:t>
+      </w:r>
+      <w:r>
+        <w:rPr>
+          <w:rFonts w:cstheme="minorHAnsi"/>
+          <w:color w:val="000000" w:themeColor="text1"/>
+        </w:rPr>
         <w:t xml:space="preserve"> </w:t>
       </w:r>
       <w:r>
@@ -4148,222 +4156,7 @@
           <w:rFonts w:cstheme="minorHAnsi"/>
           <w:color w:val="000000" w:themeColor="text1"/>
         </w:rPr>
-        <w:t xml:space="preserve">: </w:t>
-      </w:r>
-      <w:r>
-        <w:rPr>
-          <w:rFonts w:cstheme="minorHAnsi"/>
-          <w:color w:val="000000" w:themeColor="text1"/>
-        </w:rPr>
-        <w:t>El registro ya existe</w:t>
-      </w:r>
-    </w:p>
-    <w:p>
-      <w:pPr>
-        <w:spacing w:after="120" w:line="240" w:lineRule="auto"/>
-        <w:rPr>
-          <w:rFonts w:cstheme="minorHAnsi"/>
-          <w:color w:val="000000" w:themeColor="text1"/>
-        </w:rPr>
-      </w:pPr>
-      <w:proofErr w:type="gramStart"/>
-      <w:r>
-        <w:rPr>
-          <w:rFonts w:cstheme="minorHAnsi"/>
-          <w:color w:val="0070C0"/>
-        </w:rPr>
-        <w:t>fieldempty</w:t>
-      </w:r>
-      <w:proofErr w:type="gramEnd"/>
-      <w:r>
-        <w:rPr>
-          <w:rFonts w:cstheme="minorHAnsi"/>
-          <w:color w:val="000000" w:themeColor="text1"/>
-        </w:rPr>
-        <w:t>: C</w:t>
-      </w:r>
-      <w:r>
-        <w:rPr>
-          <w:rFonts w:cstheme="minorHAnsi"/>
-          <w:color w:val="000000" w:themeColor="text1"/>
-        </w:rPr>
-        <w:t xml:space="preserve">ampos </w:t>
-      </w:r>
-      <w:r>
-        <w:rPr>
-          <w:rFonts w:cstheme="minorHAnsi"/>
-          <w:color w:val="000000" w:themeColor="text1"/>
-        </w:rPr>
-        <w:t>vacíos</w:t>
-      </w:r>
-      <w:r>
-        <w:rPr>
-          <w:rFonts w:cstheme="minorHAnsi"/>
-          <w:color w:val="000000" w:themeColor="text1"/>
-        </w:rPr>
-        <w:t xml:space="preserve"> en el formulario</w:t>
-      </w:r>
-      <w:r>
-        <w:rPr>
-          <w:rFonts w:cstheme="minorHAnsi"/>
-          <w:color w:val="000000" w:themeColor="text1"/>
-        </w:rPr>
-        <w:t xml:space="preserve"> DEL CLIENTE</w:t>
-      </w:r>
-    </w:p>
-    <w:p>
-      <w:pPr>
-        <w:spacing w:after="120" w:line="240" w:lineRule="auto"/>
-        <w:rPr>
-          <w:rFonts w:cstheme="minorHAnsi"/>
-          <w:color w:val="000000" w:themeColor="text1"/>
-        </w:rPr>
-      </w:pPr>
-      <w:proofErr w:type="gramStart"/>
-      <w:r>
-        <w:rPr>
-          <w:rFonts w:cstheme="minorHAnsi"/>
-          <w:color w:val="0070C0"/>
-        </w:rPr>
-        <w:t>fieldnotfound</w:t>
-      </w:r>
-      <w:proofErr w:type="gramEnd"/>
-      <w:r>
-        <w:rPr>
-          <w:rFonts w:cstheme="minorHAnsi"/>
-          <w:color w:val="000000" w:themeColor="text1"/>
-        </w:rPr>
-        <w:t>: C</w:t>
-      </w:r>
-      <w:r>
-        <w:rPr>
-          <w:rFonts w:cstheme="minorHAnsi"/>
-          <w:color w:val="000000" w:themeColor="text1"/>
-        </w:rPr>
-        <w:t>ampo de la base de datos no encontrado</w:t>
-      </w:r>
-    </w:p>
-    <w:p>
-      <w:pPr>
-        <w:spacing w:after="120" w:line="240" w:lineRule="auto"/>
-        <w:rPr>
-          <w:rFonts w:cstheme="minorHAnsi"/>
-          <w:color w:val="000000" w:themeColor="text1"/>
-          <w:u w:val="single"/>
-        </w:rPr>
-      </w:pPr>
-      <w:proofErr w:type="gramStart"/>
-      <w:r>
-        <w:rPr>
-          <w:rFonts w:cstheme="minorHAnsi"/>
-          <w:color w:val="0070C0"/>
-        </w:rPr>
-        <w:t>invalidfield</w:t>
-      </w:r>
-      <w:proofErr w:type="gramEnd"/>
-      <w:r>
-        <w:rPr>
-          <w:rFonts w:cstheme="minorHAnsi"/>
-          <w:color w:val="000000" w:themeColor="text1"/>
-        </w:rPr>
-        <w:t>:</w:t>
-      </w:r>
-      <w:r>
-        <w:rPr>
-          <w:rFonts w:cstheme="minorHAnsi"/>
-          <w:color w:val="000000" w:themeColor="text1"/>
-        </w:rPr>
-        <w:t xml:space="preserve"> Campo invalido</w:t>
-      </w:r>
-    </w:p>
-    <w:p>
-      <w:pPr>
-        <w:spacing w:line="240" w:lineRule="auto"/>
-        <w:rPr>
-          <w:rFonts w:cstheme="minorHAnsi"/>
-          <w:color w:val="000000" w:themeColor="text1"/>
-        </w:rPr>
-      </w:pPr>
-    </w:p>
-    <w:p>
-      <w:pPr>
-        <w:spacing w:line="240" w:lineRule="auto"/>
-        <w:rPr>
-          <w:rFonts w:cstheme="minorHAnsi"/>
-          <w:b/>
-          <w:color w:val="000000" w:themeColor="text1"/>
-        </w:rPr>
-      </w:pPr>
-      <w:r>
-        <w:rPr>
-          <w:rFonts w:cstheme="minorHAnsi"/>
-          <w:b/>
-          <w:color w:val="000000" w:themeColor="text1"/>
-        </w:rPr>
-        <w:t>ROLES:</w:t>
-      </w:r>
-    </w:p>
-    <w:p>
-      <w:pPr>
-        <w:spacing w:line="240" w:lineRule="auto"/>
-        <w:rPr>
-          <w:rFonts w:cstheme="minorHAnsi"/>
-          <w:b/>
-          <w:color w:val="000000" w:themeColor="text1"/>
-        </w:rPr>
-      </w:pPr>
-      <w:r>
-        <w:rPr>
-          <w:rFonts w:cstheme="minorHAnsi"/>
-          <w:b/>
-          <w:color w:val="000000" w:themeColor="text1"/>
-        </w:rPr>
-        <w:t xml:space="preserve">Administrativo: </w:t>
-      </w:r>
-      <w:r>
-        <w:rPr>
-          <w:rFonts w:cstheme="minorHAnsi"/>
-          <w:color w:val="000000" w:themeColor="text1"/>
-        </w:rPr>
-        <w:t>Acceso a todo.</w:t>
-      </w:r>
-    </w:p>
-    <w:p>
-      <w:pPr>
-        <w:spacing w:line="240" w:lineRule="auto"/>
-        <w:rPr>
-          <w:rFonts w:cstheme="minorHAnsi"/>
-          <w:color w:val="000000" w:themeColor="text1"/>
-        </w:rPr>
-      </w:pPr>
-      <w:r>
-        <w:rPr>
-          <w:rFonts w:cstheme="minorHAnsi"/>
-          <w:b/>
-          <w:color w:val="000000" w:themeColor="text1"/>
-        </w:rPr>
-        <w:t>Coordinador de rutas:</w:t>
-      </w:r>
-      <w:r>
-        <w:rPr>
-          <w:rFonts w:cstheme="minorHAnsi"/>
-          <w:color w:val="000000" w:themeColor="text1"/>
-        </w:rPr>
-        <w:t xml:space="preserve"> </w:t>
-      </w:r>
-      <w:r>
-        <w:rPr>
-          <w:rFonts w:cstheme="minorHAnsi"/>
-          <w:color w:val="000000" w:themeColor="text1"/>
-        </w:rPr>
-        <w:t>G</w:t>
-      </w:r>
-      <w:r>
-        <w:rPr>
-          <w:rFonts w:cstheme="minorHAnsi"/>
-          <w:color w:val="000000" w:themeColor="text1"/>
-        </w:rPr>
-        <w:t xml:space="preserve">estionar el </w:t>
+        <w:t xml:space="preserve">Gestionar el </w:t>
       </w:r>
       <w:r>
         <w:rPr>

</xml_diff>